<commit_message>
association ready with stamp upload
</commit_message>
<xml_diff>
--- a/הסכם שירותי הנהלת חשבונות טמפלט - וורד.docx
+++ b/הסכם שירותי הנהלת חשבונות טמפלט - וורד.docx
@@ -351,7 +351,25 @@
           <w:szCs w:val="26"/>
           <w:rtl/>
         </w:rPr>
-        <w:t>____________</w:t>
+        <w:t>____</w:t>
+      </w:r>
+      <w:r>
+        <w:rPr>
+          <w:rFonts w:ascii="David" w:hAnsi="David" w:cs="David" w:hint="cs"/>
+          <w:sz w:val="26"/>
+          <w:szCs w:val="26"/>
+          <w:rtl/>
+        </w:rPr>
+        <w:t>_____</w:t>
+      </w:r>
+      <w:r>
+        <w:rPr>
+          <w:rFonts w:ascii="David" w:hAnsi="David" w:cs="David" w:hint="cs"/>
+          <w:sz w:val="26"/>
+          <w:szCs w:val="26"/>
+          <w:rtl/>
+        </w:rPr>
+        <w:t>________</w:t>
       </w:r>
       <w:r>
         <w:rPr>

</xml_diff>